<commit_message>
team plan v0.1 new
</commit_message>
<xml_diff>
--- a/Report Files/1ο Παραδοτέο/Team_Plan v0.1.docx
+++ b/Report Files/1ο Παραδοτέο/Team_Plan v0.1.docx
@@ -979,6 +979,7 @@
           <w:rFonts w:cs="Calibri"/>
           <w:sz w:val="24"/>
           <w:szCs w:val="24"/>
+          <w:lang w:val="en-US"/>
         </w:rPr>
       </w:pPr>
       <w:r>
@@ -1097,15 +1098,6 @@
         </w:rPr>
         <w:t>:</w:t>
       </w:r>
-    </w:p>
-    <w:p>
-      <w:pPr>
-        <w:rPr>
-          <w:rFonts w:cs="Calibri"/>
-          <w:sz w:val="24"/>
-          <w:szCs w:val="24"/>
-        </w:rPr>
-      </w:pPr>
     </w:p>
     <w:p>
       <w:pPr>
@@ -1244,109 +1236,115 @@
           <w:sz w:val="24"/>
           <w:szCs w:val="24"/>
         </w:rPr>
+        <w:t xml:space="preserve">Για τον ορισμό του </w:t>
+      </w:r>
+      <w:proofErr w:type="spellStart"/>
+      <w:r>
+        <w:rPr>
+          <w:rFonts w:cs="Calibri"/>
+          <w:sz w:val="24"/>
+          <w:szCs w:val="24"/>
+        </w:rPr>
+        <w:t>workflow</w:t>
+      </w:r>
+      <w:proofErr w:type="spellEnd"/>
+      <w:r>
+        <w:rPr>
+          <w:rFonts w:cs="Calibri"/>
+          <w:sz w:val="24"/>
+          <w:szCs w:val="24"/>
+        </w:rPr>
+        <w:t xml:space="preserve"> μας επιλέξαμε να χρησιμοποιήσουμε κοινόχρηστα </w:t>
+      </w:r>
+      <w:proofErr w:type="spellStart"/>
+      <w:r>
+        <w:rPr>
+          <w:rFonts w:cs="Calibri"/>
+          <w:sz w:val="24"/>
+          <w:szCs w:val="24"/>
+        </w:rPr>
+        <w:t>Kanban</w:t>
+      </w:r>
+      <w:proofErr w:type="spellEnd"/>
+      <w:r>
+        <w:rPr>
+          <w:rFonts w:cs="Calibri"/>
+          <w:sz w:val="24"/>
+          <w:szCs w:val="24"/>
+        </w:rPr>
+        <w:t xml:space="preserve"> </w:t>
+      </w:r>
+      <w:proofErr w:type="spellStart"/>
+      <w:r>
+        <w:rPr>
+          <w:rFonts w:cs="Calibri"/>
+          <w:sz w:val="24"/>
+          <w:szCs w:val="24"/>
+        </w:rPr>
+        <w:t>boards</w:t>
+      </w:r>
+      <w:proofErr w:type="spellEnd"/>
+      <w:r>
+        <w:rPr>
+          <w:rFonts w:cs="Calibri"/>
+          <w:sz w:val="24"/>
+          <w:szCs w:val="24"/>
+        </w:rPr>
+        <w:t xml:space="preserve">. Τα </w:t>
+      </w:r>
+      <w:proofErr w:type="spellStart"/>
+      <w:r>
+        <w:rPr>
+          <w:rFonts w:cs="Calibri"/>
+          <w:sz w:val="24"/>
+          <w:szCs w:val="24"/>
+        </w:rPr>
+        <w:t>Kanban</w:t>
+      </w:r>
+      <w:proofErr w:type="spellEnd"/>
+      <w:r>
+        <w:rPr>
+          <w:rFonts w:cs="Calibri"/>
+          <w:sz w:val="24"/>
+          <w:szCs w:val="24"/>
+        </w:rPr>
+        <w:t xml:space="preserve"> </w:t>
+      </w:r>
+      <w:proofErr w:type="spellStart"/>
+      <w:r>
+        <w:rPr>
+          <w:rFonts w:cs="Calibri"/>
+          <w:sz w:val="24"/>
+          <w:szCs w:val="24"/>
+        </w:rPr>
+        <w:t>boards</w:t>
+      </w:r>
+      <w:proofErr w:type="spellEnd"/>
+      <w:r>
+        <w:rPr>
+          <w:rFonts w:cs="Calibri"/>
+          <w:sz w:val="24"/>
+          <w:szCs w:val="24"/>
+        </w:rPr>
+        <w:t xml:space="preserve"> προσφέρουν μεγάλη ευελιξία στην οργάνωση και ανάθεση καθηκόντων στα </w:t>
+      </w:r>
+      <w:r>
+        <w:rPr>
+          <w:rFonts w:cs="Calibri"/>
+          <w:sz w:val="24"/>
+          <w:szCs w:val="24"/>
+        </w:rPr>
         <w:lastRenderedPageBreak/>
-        <w:t xml:space="preserve">Για τον ορισμό του </w:t>
-      </w:r>
-      <w:proofErr w:type="spellStart"/>
-      <w:r>
-        <w:rPr>
-          <w:rFonts w:cs="Calibri"/>
-          <w:sz w:val="24"/>
-          <w:szCs w:val="24"/>
-        </w:rPr>
-        <w:t>workflow</w:t>
-      </w:r>
-      <w:proofErr w:type="spellEnd"/>
-      <w:r>
-        <w:rPr>
-          <w:rFonts w:cs="Calibri"/>
-          <w:sz w:val="24"/>
-          <w:szCs w:val="24"/>
-        </w:rPr>
-        <w:t xml:space="preserve"> μας επιλέξαμε να χρησιμοποιήσουμε κοινόχρηστα </w:t>
-      </w:r>
-      <w:proofErr w:type="spellStart"/>
-      <w:r>
-        <w:rPr>
-          <w:rFonts w:cs="Calibri"/>
-          <w:sz w:val="24"/>
-          <w:szCs w:val="24"/>
-        </w:rPr>
-        <w:t>Kanban</w:t>
-      </w:r>
-      <w:proofErr w:type="spellEnd"/>
-      <w:r>
-        <w:rPr>
-          <w:rFonts w:cs="Calibri"/>
-          <w:sz w:val="24"/>
-          <w:szCs w:val="24"/>
-        </w:rPr>
-        <w:t xml:space="preserve"> </w:t>
-      </w:r>
-      <w:proofErr w:type="spellStart"/>
-      <w:r>
-        <w:rPr>
-          <w:rFonts w:cs="Calibri"/>
-          <w:sz w:val="24"/>
-          <w:szCs w:val="24"/>
-        </w:rPr>
-        <w:t>boards</w:t>
-      </w:r>
-      <w:proofErr w:type="spellEnd"/>
-      <w:r>
-        <w:rPr>
-          <w:rFonts w:cs="Calibri"/>
-          <w:sz w:val="24"/>
-          <w:szCs w:val="24"/>
-        </w:rPr>
-        <w:t xml:space="preserve">. Τα </w:t>
-      </w:r>
-      <w:proofErr w:type="spellStart"/>
-      <w:r>
-        <w:rPr>
-          <w:rFonts w:cs="Calibri"/>
-          <w:sz w:val="24"/>
-          <w:szCs w:val="24"/>
-        </w:rPr>
-        <w:t>Kanban</w:t>
-      </w:r>
-      <w:proofErr w:type="spellEnd"/>
-      <w:r>
-        <w:rPr>
-          <w:rFonts w:cs="Calibri"/>
-          <w:sz w:val="24"/>
-          <w:szCs w:val="24"/>
-        </w:rPr>
-        <w:t xml:space="preserve"> </w:t>
-      </w:r>
-      <w:proofErr w:type="spellStart"/>
-      <w:r>
-        <w:rPr>
-          <w:rFonts w:cs="Calibri"/>
-          <w:sz w:val="24"/>
-          <w:szCs w:val="24"/>
-        </w:rPr>
-        <w:t>boards</w:t>
-      </w:r>
-      <w:proofErr w:type="spellEnd"/>
-      <w:r>
-        <w:rPr>
-          <w:rFonts w:cs="Calibri"/>
-          <w:sz w:val="24"/>
-          <w:szCs w:val="24"/>
-        </w:rPr>
-        <w:t xml:space="preserve"> προσφέρουν μεγάλη ευελιξία στην οργάνωση και ανάθεση καθηκόντων στα μέλη μιας ομάδας και δεν απαιτούν αυστηρή αναφορά </w:t>
-      </w:r>
-      <w:proofErr w:type="spellStart"/>
-      <w:r>
-        <w:rPr>
-          <w:rFonts w:cs="Calibri"/>
-          <w:sz w:val="24"/>
-          <w:szCs w:val="24"/>
-        </w:rPr>
-        <w:t>προοδου</w:t>
-      </w:r>
-      <w:proofErr w:type="spellEnd"/>
+        <w:t xml:space="preserve">μέλη μιας ομάδας και δεν απαιτούν αυστηρή αναφορά </w:t>
+      </w:r>
+      <w:r>
+        <w:rPr>
+          <w:rFonts w:cs="Calibri"/>
+          <w:sz w:val="24"/>
+          <w:szCs w:val="24"/>
+        </w:rPr>
+        <w:t>προόδου</w:t>
+      </w:r>
       <w:r>
         <w:rPr>
           <w:rFonts w:cs="Calibri"/>
@@ -1541,6 +1539,7 @@
           <w:rFonts w:cs="Calibri"/>
           <w:sz w:val="24"/>
           <w:szCs w:val="24"/>
+          <w:lang w:val="en-US"/>
         </w:rPr>
       </w:pPr>
       <w:r>
@@ -1657,25 +1656,7 @@
           <w:sz w:val="24"/>
           <w:szCs w:val="24"/>
         </w:rPr>
-        <w:t xml:space="preserve"> πρώτου παραδοτέου, σε ενδιάμεση φάση της υλοποίησης, φαίνεται </w:t>
-      </w:r>
-      <w:proofErr w:type="spellStart"/>
-      <w:r>
-        <w:rPr>
-          <w:rFonts w:cs="Calibri"/>
-          <w:sz w:val="24"/>
-          <w:szCs w:val="24"/>
-        </w:rPr>
-        <w:t>παρακάτωω</w:t>
-      </w:r>
-      <w:proofErr w:type="spellEnd"/>
-      <w:r>
-        <w:rPr>
-          <w:rFonts w:cs="Calibri"/>
-          <w:sz w:val="24"/>
-          <w:szCs w:val="24"/>
-        </w:rPr>
-        <w:t>:</w:t>
+        <w:t xml:space="preserve"> πρώτου παραδοτέου, σε ενδιάμεση φάση της υλοποίησης, φαίνεται παρακάτω:</w:t>
       </w:r>
     </w:p>
     <w:p>
@@ -1684,238 +1665,7 @@
           <w:rFonts w:cs="Calibri"/>
           <w:sz w:val="24"/>
           <w:szCs w:val="24"/>
-        </w:rPr>
-      </w:pPr>
-      <w:r>
-        <w:rPr>
-          <w:rFonts w:cs="Calibri"/>
-          <w:sz w:val="24"/>
-          <w:szCs w:val="24"/>
-        </w:rPr>
-        <w:t xml:space="preserve">Επειδή κάθε ομάδα απαιτείται να εργάζεται ομαδικά και να συντονίζεται, εκτός του </w:t>
-      </w:r>
-      <w:proofErr w:type="spellStart"/>
-      <w:r>
-        <w:rPr>
-          <w:rFonts w:cs="Calibri"/>
-          <w:sz w:val="24"/>
-          <w:szCs w:val="24"/>
-        </w:rPr>
-        <w:t>Kanban</w:t>
-      </w:r>
-      <w:proofErr w:type="spellEnd"/>
-      <w:r>
-        <w:rPr>
-          <w:rFonts w:cs="Calibri"/>
-          <w:sz w:val="24"/>
-          <w:szCs w:val="24"/>
-        </w:rPr>
-        <w:t xml:space="preserve"> </w:t>
-      </w:r>
-      <w:proofErr w:type="spellStart"/>
-      <w:r>
-        <w:rPr>
-          <w:rFonts w:cs="Calibri"/>
-          <w:sz w:val="24"/>
-          <w:szCs w:val="24"/>
-        </w:rPr>
-        <w:t>board</w:t>
-      </w:r>
-      <w:proofErr w:type="spellEnd"/>
-      <w:r>
-        <w:rPr>
-          <w:rFonts w:cs="Calibri"/>
-          <w:sz w:val="24"/>
-          <w:szCs w:val="24"/>
-        </w:rPr>
-        <w:t xml:space="preserve"> έχουμε δημιουργήσει κατάλληλα οργανωμένο </w:t>
-      </w:r>
-      <w:proofErr w:type="spellStart"/>
-      <w:r>
-        <w:rPr>
-          <w:rFonts w:cs="Calibri"/>
-          <w:sz w:val="24"/>
-          <w:szCs w:val="24"/>
-        </w:rPr>
-        <w:t>discord</w:t>
-      </w:r>
-      <w:proofErr w:type="spellEnd"/>
-      <w:r>
-        <w:rPr>
-          <w:rFonts w:cs="Calibri"/>
-          <w:sz w:val="24"/>
-          <w:szCs w:val="24"/>
-        </w:rPr>
-        <w:t xml:space="preserve"> </w:t>
-      </w:r>
-      <w:proofErr w:type="spellStart"/>
-      <w:r>
-        <w:rPr>
-          <w:rFonts w:cs="Calibri"/>
-          <w:sz w:val="24"/>
-          <w:szCs w:val="24"/>
-        </w:rPr>
-        <w:t>server</w:t>
-      </w:r>
-      <w:proofErr w:type="spellEnd"/>
-      <w:r>
-        <w:rPr>
-          <w:rFonts w:cs="Calibri"/>
-          <w:sz w:val="24"/>
-          <w:szCs w:val="24"/>
-        </w:rPr>
-        <w:t xml:space="preserve">, μέσω του οποίου επιτυγχάνεται συντονισμός και κάθε μέλος της ομάδας μπορεί να εκφράσει </w:t>
-      </w:r>
-      <w:proofErr w:type="spellStart"/>
-      <w:r>
-        <w:rPr>
-          <w:rFonts w:cs="Calibri"/>
-          <w:sz w:val="24"/>
-          <w:szCs w:val="24"/>
-        </w:rPr>
-        <w:t>απορείες</w:t>
-      </w:r>
-      <w:proofErr w:type="spellEnd"/>
-      <w:r>
-        <w:rPr>
-          <w:rFonts w:cs="Calibri"/>
-          <w:sz w:val="24"/>
-          <w:szCs w:val="24"/>
-        </w:rPr>
-        <w:t xml:space="preserve"> ή να εκδηλώσει προβληματισμούς.</w:t>
-      </w:r>
-    </w:p>
-    <w:p>
-      <w:pPr>
-        <w:rPr>
-          <w:rFonts w:cs="Calibri"/>
-          <w:sz w:val="24"/>
-          <w:szCs w:val="24"/>
-        </w:rPr>
-      </w:pPr>
-      <w:r>
-        <w:rPr>
-          <w:rFonts w:cs="Calibri"/>
-          <w:sz w:val="24"/>
-          <w:szCs w:val="24"/>
-        </w:rPr>
-        <w:t xml:space="preserve">Τα </w:t>
-      </w:r>
-      <w:proofErr w:type="spellStart"/>
-      <w:r>
-        <w:rPr>
-          <w:rFonts w:cs="Calibri"/>
-          <w:sz w:val="24"/>
-          <w:szCs w:val="24"/>
-        </w:rPr>
-        <w:t>Kanban</w:t>
-      </w:r>
-      <w:proofErr w:type="spellEnd"/>
-      <w:r>
-        <w:rPr>
-          <w:rFonts w:cs="Calibri"/>
-          <w:sz w:val="24"/>
-          <w:szCs w:val="24"/>
-        </w:rPr>
-        <w:t xml:space="preserve"> </w:t>
-      </w:r>
-      <w:proofErr w:type="spellStart"/>
-      <w:r>
-        <w:rPr>
-          <w:rFonts w:cs="Calibri"/>
-          <w:sz w:val="24"/>
-          <w:szCs w:val="24"/>
-        </w:rPr>
-        <w:t>boards</w:t>
-      </w:r>
-      <w:proofErr w:type="spellEnd"/>
-      <w:r>
-        <w:rPr>
-          <w:rFonts w:cs="Calibri"/>
-          <w:sz w:val="24"/>
-          <w:szCs w:val="24"/>
-        </w:rPr>
-        <w:t xml:space="preserve"> που υλοποιήθηκαν έδωσαν έναν συνεπή τρόπο ώστε να οργανωθούν τα διαγράμματα PERT και </w:t>
-      </w:r>
-      <w:proofErr w:type="spellStart"/>
-      <w:r>
-        <w:rPr>
-          <w:rFonts w:cs="Calibri"/>
-          <w:sz w:val="24"/>
-          <w:szCs w:val="24"/>
-        </w:rPr>
-        <w:t>Gantt</w:t>
-      </w:r>
-      <w:proofErr w:type="spellEnd"/>
-      <w:r>
-        <w:rPr>
-          <w:rFonts w:cs="Calibri"/>
-          <w:sz w:val="24"/>
-          <w:szCs w:val="24"/>
-        </w:rPr>
-        <w:t xml:space="preserve"> τόσο για το </w:t>
-      </w:r>
-      <w:proofErr w:type="spellStart"/>
-      <w:r>
-        <w:rPr>
-          <w:rFonts w:cs="Calibri"/>
-          <w:sz w:val="24"/>
-          <w:szCs w:val="24"/>
-        </w:rPr>
-        <w:t>project</w:t>
-      </w:r>
-      <w:proofErr w:type="spellEnd"/>
-      <w:r>
-        <w:rPr>
-          <w:rFonts w:cs="Calibri"/>
-          <w:sz w:val="24"/>
-          <w:szCs w:val="24"/>
-        </w:rPr>
-        <w:t xml:space="preserve"> όσο και για το έργο. Τα διαγράμματα παρακάτω βασίζονται στα </w:t>
-      </w:r>
-      <w:proofErr w:type="spellStart"/>
-      <w:r>
-        <w:rPr>
-          <w:rFonts w:cs="Calibri"/>
-          <w:sz w:val="24"/>
-          <w:szCs w:val="24"/>
-        </w:rPr>
-        <w:t>Kanban</w:t>
-      </w:r>
-      <w:proofErr w:type="spellEnd"/>
-      <w:r>
-        <w:rPr>
-          <w:rFonts w:cs="Calibri"/>
-          <w:sz w:val="24"/>
-          <w:szCs w:val="24"/>
-        </w:rPr>
-        <w:t xml:space="preserve"> </w:t>
-      </w:r>
-      <w:proofErr w:type="spellStart"/>
-      <w:r>
-        <w:rPr>
-          <w:rFonts w:cs="Calibri"/>
-          <w:sz w:val="24"/>
-          <w:szCs w:val="24"/>
-        </w:rPr>
-        <w:t>boards</w:t>
-      </w:r>
-      <w:proofErr w:type="spellEnd"/>
-      <w:r>
-        <w:rPr>
-          <w:rFonts w:cs="Calibri"/>
-          <w:sz w:val="24"/>
-          <w:szCs w:val="24"/>
-        </w:rPr>
-        <w:t xml:space="preserve"> που αφορούν όλα τα παραδοτέα στο σύνολό τους:</w:t>
-      </w:r>
-    </w:p>
-    <w:p>
-      <w:pPr>
-        <w:rPr>
-          <w:rFonts w:cs="Calibri"/>
-          <w:sz w:val="24"/>
-          <w:szCs w:val="24"/>
+          <w:lang w:val="en-US"/>
         </w:rPr>
       </w:pPr>
       <w:r>
@@ -1923,7 +1673,7 @@
           <w:noProof/>
         </w:rPr>
         <w:drawing>
-          <wp:inline distT="0" distB="0" distL="0" distR="0" wp14:anchorId="6BDA6F78" wp14:editId="2FCF89AE">
+          <wp:inline distT="0" distB="0" distL="0" distR="0" wp14:anchorId="45A0C27F" wp14:editId="5A1FD5F2">
             <wp:extent cx="6645910" cy="3005455"/>
             <wp:effectExtent l="0" t="0" r="0" b="0"/>
             <wp:docPr id="1810956654" name="Picture 1" descr="A screenshot of a computer&#10;&#10;Description automatically generated"/>
@@ -1974,6 +1724,236 @@
     </w:p>
     <w:p>
       <w:pPr>
+        <w:rPr>
+          <w:rFonts w:cs="Calibri"/>
+          <w:sz w:val="24"/>
+          <w:szCs w:val="24"/>
+        </w:rPr>
+      </w:pPr>
+      <w:r>
+        <w:rPr>
+          <w:rFonts w:cs="Calibri"/>
+          <w:sz w:val="24"/>
+          <w:szCs w:val="24"/>
+        </w:rPr>
+        <w:t xml:space="preserve">Επειδή κάθε ομάδα απαιτείται να εργάζεται ομαδικά και να συντονίζεται, εκτός του </w:t>
+      </w:r>
+      <w:proofErr w:type="spellStart"/>
+      <w:r>
+        <w:rPr>
+          <w:rFonts w:cs="Calibri"/>
+          <w:sz w:val="24"/>
+          <w:szCs w:val="24"/>
+        </w:rPr>
+        <w:t>Kanban</w:t>
+      </w:r>
+      <w:proofErr w:type="spellEnd"/>
+      <w:r>
+        <w:rPr>
+          <w:rFonts w:cs="Calibri"/>
+          <w:sz w:val="24"/>
+          <w:szCs w:val="24"/>
+        </w:rPr>
+        <w:t xml:space="preserve"> </w:t>
+      </w:r>
+      <w:proofErr w:type="spellStart"/>
+      <w:r>
+        <w:rPr>
+          <w:rFonts w:cs="Calibri"/>
+          <w:sz w:val="24"/>
+          <w:szCs w:val="24"/>
+        </w:rPr>
+        <w:t>board</w:t>
+      </w:r>
+      <w:proofErr w:type="spellEnd"/>
+      <w:r>
+        <w:rPr>
+          <w:rFonts w:cs="Calibri"/>
+          <w:sz w:val="24"/>
+          <w:szCs w:val="24"/>
+        </w:rPr>
+        <w:t xml:space="preserve"> έχουμε δημιουργήσει κατάλληλα οργανωμένο </w:t>
+      </w:r>
+      <w:proofErr w:type="spellStart"/>
+      <w:r>
+        <w:rPr>
+          <w:rFonts w:cs="Calibri"/>
+          <w:sz w:val="24"/>
+          <w:szCs w:val="24"/>
+        </w:rPr>
+        <w:t>discord</w:t>
+      </w:r>
+      <w:proofErr w:type="spellEnd"/>
+      <w:r>
+        <w:rPr>
+          <w:rFonts w:cs="Calibri"/>
+          <w:sz w:val="24"/>
+          <w:szCs w:val="24"/>
+        </w:rPr>
+        <w:t xml:space="preserve"> </w:t>
+      </w:r>
+      <w:proofErr w:type="spellStart"/>
+      <w:r>
+        <w:rPr>
+          <w:rFonts w:cs="Calibri"/>
+          <w:sz w:val="24"/>
+          <w:szCs w:val="24"/>
+        </w:rPr>
+        <w:t>server</w:t>
+      </w:r>
+      <w:proofErr w:type="spellEnd"/>
+      <w:r>
+        <w:rPr>
+          <w:rFonts w:cs="Calibri"/>
+          <w:sz w:val="24"/>
+          <w:szCs w:val="24"/>
+        </w:rPr>
+        <w:t xml:space="preserve">, μέσω του οποίου επιτυγχάνεται συντονισμός και κάθε μέλος της ομάδας μπορεί να εκφράσει </w:t>
+      </w:r>
+      <w:r>
+        <w:rPr>
+          <w:rFonts w:cs="Calibri"/>
+          <w:sz w:val="24"/>
+          <w:szCs w:val="24"/>
+        </w:rPr>
+        <w:t>απορίες</w:t>
+      </w:r>
+      <w:r>
+        <w:rPr>
+          <w:rFonts w:cs="Calibri"/>
+          <w:sz w:val="24"/>
+          <w:szCs w:val="24"/>
+        </w:rPr>
+        <w:t xml:space="preserve"> ή να εκδηλώσει προβληματισμούς.</w:t>
+      </w:r>
+    </w:p>
+    <w:p>
+      <w:pPr>
+        <w:rPr>
+          <w:rFonts w:cs="Calibri"/>
+          <w:sz w:val="24"/>
+          <w:szCs w:val="24"/>
+        </w:rPr>
+      </w:pPr>
+      <w:r>
+        <w:rPr>
+          <w:rFonts w:cs="Calibri"/>
+          <w:sz w:val="24"/>
+          <w:szCs w:val="24"/>
+        </w:rPr>
+        <w:t xml:space="preserve">Τα </w:t>
+      </w:r>
+      <w:proofErr w:type="spellStart"/>
+      <w:r>
+        <w:rPr>
+          <w:rFonts w:cs="Calibri"/>
+          <w:sz w:val="24"/>
+          <w:szCs w:val="24"/>
+        </w:rPr>
+        <w:t>Kanban</w:t>
+      </w:r>
+      <w:proofErr w:type="spellEnd"/>
+      <w:r>
+        <w:rPr>
+          <w:rFonts w:cs="Calibri"/>
+          <w:sz w:val="24"/>
+          <w:szCs w:val="24"/>
+        </w:rPr>
+        <w:t xml:space="preserve"> </w:t>
+      </w:r>
+      <w:proofErr w:type="spellStart"/>
+      <w:r>
+        <w:rPr>
+          <w:rFonts w:cs="Calibri"/>
+          <w:sz w:val="24"/>
+          <w:szCs w:val="24"/>
+        </w:rPr>
+        <w:t>boards</w:t>
+      </w:r>
+      <w:proofErr w:type="spellEnd"/>
+      <w:r>
+        <w:rPr>
+          <w:rFonts w:cs="Calibri"/>
+          <w:sz w:val="24"/>
+          <w:szCs w:val="24"/>
+        </w:rPr>
+        <w:t xml:space="preserve"> που υλοποιήθηκαν έδωσαν έναν συνεπή τρόπο ώστε να οργανωθούν τα διαγράμματα PERT και </w:t>
+      </w:r>
+      <w:proofErr w:type="spellStart"/>
+      <w:r>
+        <w:rPr>
+          <w:rFonts w:cs="Calibri"/>
+          <w:sz w:val="24"/>
+          <w:szCs w:val="24"/>
+        </w:rPr>
+        <w:t>Gantt</w:t>
+      </w:r>
+      <w:proofErr w:type="spellEnd"/>
+      <w:r>
+        <w:rPr>
+          <w:rFonts w:cs="Calibri"/>
+          <w:sz w:val="24"/>
+          <w:szCs w:val="24"/>
+        </w:rPr>
+        <w:t xml:space="preserve"> τόσο για το </w:t>
+      </w:r>
+      <w:proofErr w:type="spellStart"/>
+      <w:r>
+        <w:rPr>
+          <w:rFonts w:cs="Calibri"/>
+          <w:sz w:val="24"/>
+          <w:szCs w:val="24"/>
+        </w:rPr>
+        <w:t>project</w:t>
+      </w:r>
+      <w:proofErr w:type="spellEnd"/>
+      <w:r>
+        <w:rPr>
+          <w:rFonts w:cs="Calibri"/>
+          <w:sz w:val="24"/>
+          <w:szCs w:val="24"/>
+        </w:rPr>
+        <w:t xml:space="preserve"> όσο και για το έργο. Τα διαγράμματα παρακάτω βασίζονται στα </w:t>
+      </w:r>
+      <w:proofErr w:type="spellStart"/>
+      <w:r>
+        <w:rPr>
+          <w:rFonts w:cs="Calibri"/>
+          <w:sz w:val="24"/>
+          <w:szCs w:val="24"/>
+        </w:rPr>
+        <w:t>Kanban</w:t>
+      </w:r>
+      <w:proofErr w:type="spellEnd"/>
+      <w:r>
+        <w:rPr>
+          <w:rFonts w:cs="Calibri"/>
+          <w:sz w:val="24"/>
+          <w:szCs w:val="24"/>
+        </w:rPr>
+        <w:t xml:space="preserve"> </w:t>
+      </w:r>
+      <w:proofErr w:type="spellStart"/>
+      <w:r>
+        <w:rPr>
+          <w:rFonts w:cs="Calibri"/>
+          <w:sz w:val="24"/>
+          <w:szCs w:val="24"/>
+        </w:rPr>
+        <w:t>boards</w:t>
+      </w:r>
+      <w:proofErr w:type="spellEnd"/>
+      <w:r>
+        <w:rPr>
+          <w:rFonts w:cs="Calibri"/>
+          <w:sz w:val="24"/>
+          <w:szCs w:val="24"/>
+        </w:rPr>
+        <w:t xml:space="preserve"> που αφορούν όλα τα παραδοτέα στο σύνολό τους:</w:t>
+      </w:r>
+    </w:p>
+    <w:p>
+      <w:pPr>
         <w:pStyle w:val="ListParagraph"/>
         <w:numPr>
           <w:ilvl w:val="0"/>
@@ -1981,6 +1961,250 @@
         </w:numPr>
         <w:rPr>
           <w:rFonts w:cs="Calibri"/>
+          <w:sz w:val="24"/>
+          <w:szCs w:val="24"/>
+          <w:lang w:val="en-US"/>
+        </w:rPr>
+      </w:pPr>
+      <w:r>
+        <w:rPr>
+          <w:rFonts w:cs="Calibri"/>
+          <w:sz w:val="24"/>
+          <w:szCs w:val="24"/>
+          <w:lang w:val="en-US"/>
+        </w:rPr>
+        <w:t xml:space="preserve">PERT Chart </w:t>
+      </w:r>
+      <w:r>
+        <w:rPr>
+          <w:rFonts w:cs="Calibri"/>
+          <w:sz w:val="24"/>
+          <w:szCs w:val="24"/>
+        </w:rPr>
+        <w:t>του</w:t>
+      </w:r>
+      <w:r>
+        <w:rPr>
+          <w:rFonts w:cs="Calibri"/>
+          <w:sz w:val="24"/>
+          <w:szCs w:val="24"/>
+          <w:lang w:val="en-US"/>
+        </w:rPr>
+        <w:t xml:space="preserve"> project:</w:t>
+      </w:r>
+    </w:p>
+    <w:p>
+      <w:pPr>
+        <w:ind w:left="360"/>
+        <w:rPr>
+          <w:rFonts w:cs="Calibri"/>
+          <w:sz w:val="24"/>
+          <w:szCs w:val="24"/>
+          <w:lang w:val="en-US"/>
+        </w:rPr>
+      </w:pPr>
+      <w:r>
+        <w:rPr>
+          <w:noProof/>
+          <w:lang w:val="en-US"/>
+        </w:rPr>
+        <w:lastRenderedPageBreak/>
+        <w:drawing>
+          <wp:inline distT="0" distB="0" distL="0" distR="0" wp14:anchorId="79FD15D1" wp14:editId="548B3477">
+            <wp:extent cx="6629400" cy="4286250"/>
+            <wp:effectExtent l="0" t="0" r="0" b="0"/>
+            <wp:docPr id="1448485271" name="Picture 1"/>
+            <wp:cNvGraphicFramePr>
+              <a:graphicFrameLocks xmlns:a="http://schemas.openxmlformats.org/drawingml/2006/main" noChangeAspect="1"/>
+            </wp:cNvGraphicFramePr>
+            <a:graphic xmlns:a="http://schemas.openxmlformats.org/drawingml/2006/main">
+              <a:graphicData uri="http://schemas.openxmlformats.org/drawingml/2006/picture">
+                <pic:pic xmlns:pic="http://schemas.openxmlformats.org/drawingml/2006/picture">
+                  <pic:nvPicPr>
+                    <pic:cNvPr id="0" name="Picture 1"/>
+                    <pic:cNvPicPr>
+                      <a:picLocks noChangeAspect="1" noChangeArrowheads="1"/>
+                    </pic:cNvPicPr>
+                  </pic:nvPicPr>
+                  <pic:blipFill>
+                    <a:blip r:embed="rId10">
+                      <a:extLst>
+                        <a:ext uri="{28A0092B-C50C-407E-A947-70E740481C1C}">
+                          <a14:useLocalDpi xmlns:a14="http://schemas.microsoft.com/office/drawing/2010/main" val="0"/>
+                        </a:ext>
+                      </a:extLst>
+                    </a:blip>
+                    <a:srcRect/>
+                    <a:stretch>
+                      <a:fillRect/>
+                    </a:stretch>
+                  </pic:blipFill>
+                  <pic:spPr bwMode="auto">
+                    <a:xfrm>
+                      <a:off x="0" y="0"/>
+                      <a:ext cx="6629400" cy="4286250"/>
+                    </a:xfrm>
+                    <a:prstGeom prst="rect">
+                      <a:avLst/>
+                    </a:prstGeom>
+                    <a:noFill/>
+                    <a:ln>
+                      <a:noFill/>
+                    </a:ln>
+                  </pic:spPr>
+                </pic:pic>
+              </a:graphicData>
+            </a:graphic>
+          </wp:inline>
+        </w:drawing>
+      </w:r>
+    </w:p>
+    <w:p>
+      <w:pPr>
+        <w:pStyle w:val="ListParagraph"/>
+        <w:numPr>
+          <w:ilvl w:val="0"/>
+          <w:numId w:val="3"/>
+        </w:numPr>
+        <w:rPr>
+          <w:rFonts w:cs="Calibri"/>
+          <w:sz w:val="24"/>
+          <w:szCs w:val="24"/>
+          <w:lang w:val="en-US"/>
+        </w:rPr>
+      </w:pPr>
+      <w:r>
+        <w:rPr>
+          <w:rFonts w:cs="Calibri"/>
+          <w:sz w:val="24"/>
+          <w:szCs w:val="24"/>
+          <w:lang w:val="en-US"/>
+        </w:rPr>
+        <w:t xml:space="preserve">Gantt Chart </w:t>
+      </w:r>
+      <w:r>
+        <w:rPr>
+          <w:rFonts w:cs="Calibri"/>
+          <w:sz w:val="24"/>
+          <w:szCs w:val="24"/>
+        </w:rPr>
+        <w:t>του</w:t>
+      </w:r>
+      <w:r>
+        <w:rPr>
+          <w:rFonts w:cs="Calibri"/>
+          <w:sz w:val="24"/>
+          <w:szCs w:val="24"/>
+          <w:lang w:val="en-US"/>
+        </w:rPr>
+        <w:t xml:space="preserve"> project</w:t>
+      </w:r>
+      <w:r>
+        <w:rPr>
+          <w:rFonts w:cs="Calibri"/>
+          <w:sz w:val="24"/>
+          <w:szCs w:val="24"/>
+          <w:lang w:val="en-US"/>
+        </w:rPr>
+        <w:t>:</w:t>
+      </w:r>
+    </w:p>
+    <w:p>
+      <w:pPr>
+        <w:rPr>
+          <w:rFonts w:cs="Calibri"/>
+          <w:sz w:val="24"/>
+          <w:szCs w:val="24"/>
+          <w:lang w:val="en-US"/>
+        </w:rPr>
+      </w:pPr>
+      <w:r>
+        <w:rPr>
+          <w:rFonts w:cs="Calibri"/>
+          <w:noProof/>
+          <w:sz w:val="24"/>
+          <w:szCs w:val="24"/>
+          <w:lang w:val="en-US"/>
+        </w:rPr>
+        <w:drawing>
+          <wp:inline distT="0" distB="0" distL="0" distR="0" wp14:anchorId="7216755A" wp14:editId="22EC007F">
+            <wp:extent cx="6638925" cy="4029075"/>
+            <wp:effectExtent l="0" t="0" r="0" b="0"/>
+            <wp:docPr id="683442855" name="Picture 2"/>
+            <wp:cNvGraphicFramePr>
+              <a:graphicFrameLocks xmlns:a="http://schemas.openxmlformats.org/drawingml/2006/main" noChangeAspect="1"/>
+            </wp:cNvGraphicFramePr>
+            <a:graphic xmlns:a="http://schemas.openxmlformats.org/drawingml/2006/main">
+              <a:graphicData uri="http://schemas.openxmlformats.org/drawingml/2006/picture">
+                <pic:pic xmlns:pic="http://schemas.openxmlformats.org/drawingml/2006/picture">
+                  <pic:nvPicPr>
+                    <pic:cNvPr id="0" name="Picture 2"/>
+                    <pic:cNvPicPr>
+                      <a:picLocks noChangeAspect="1" noChangeArrowheads="1"/>
+                    </pic:cNvPicPr>
+                  </pic:nvPicPr>
+                  <pic:blipFill>
+                    <a:blip r:embed="rId11" cstate="print">
+                      <a:extLst>
+                        <a:ext uri="{28A0092B-C50C-407E-A947-70E740481C1C}">
+                          <a14:useLocalDpi xmlns:a14="http://schemas.microsoft.com/office/drawing/2010/main" val="0"/>
+                        </a:ext>
+                      </a:extLst>
+                    </a:blip>
+                    <a:srcRect/>
+                    <a:stretch>
+                      <a:fillRect/>
+                    </a:stretch>
+                  </pic:blipFill>
+                  <pic:spPr bwMode="auto">
+                    <a:xfrm>
+                      <a:off x="0" y="0"/>
+                      <a:ext cx="6638925" cy="4029075"/>
+                    </a:xfrm>
+                    <a:prstGeom prst="rect">
+                      <a:avLst/>
+                    </a:prstGeom>
+                    <a:noFill/>
+                    <a:ln>
+                      <a:noFill/>
+                    </a:ln>
+                  </pic:spPr>
+                </pic:pic>
+              </a:graphicData>
+            </a:graphic>
+          </wp:inline>
+        </w:drawing>
+      </w:r>
+    </w:p>
+    <w:p>
+      <w:pPr>
+        <w:rPr>
+          <w:rFonts w:cs="Calibri"/>
+          <w:sz w:val="24"/>
+          <w:szCs w:val="24"/>
+          <w:lang w:val="en-US"/>
+        </w:rPr>
+      </w:pPr>
+    </w:p>
+    <w:p>
+      <w:pPr>
+        <w:rPr>
+          <w:rFonts w:cs="Calibri"/>
+          <w:sz w:val="24"/>
+          <w:szCs w:val="24"/>
+          <w:lang w:val="en-US"/>
+        </w:rPr>
+      </w:pPr>
+    </w:p>
+    <w:p>
+      <w:pPr>
+        <w:pStyle w:val="ListParagraph"/>
+        <w:numPr>
+          <w:ilvl w:val="0"/>
+          <w:numId w:val="3"/>
+        </w:numPr>
+        <w:rPr>
+          <w:rFonts w:cs="Calibri"/>
           <w:b/>
           <w:bCs/>
           <w:sz w:val="44"/>
@@ -1997,6 +2221,7 @@
           <w:szCs w:val="44"/>
           <w:u w:val="single"/>
         </w:rPr>
+        <w:lastRenderedPageBreak/>
         <w:t>Εργαλεία:</w:t>
       </w:r>
     </w:p>
@@ -2211,16 +2436,7 @@
           <w:sz w:val="24"/>
           <w:szCs w:val="24"/>
         </w:rPr>
-        <w:t xml:space="preserve"> βοηθά τόσο στην </w:t>
-      </w:r>
-      <w:r>
-        <w:rPr>
-          <w:rFonts w:cs="Calibri"/>
-          <w:sz w:val="24"/>
-          <w:szCs w:val="24"/>
-        </w:rPr>
-        <w:lastRenderedPageBreak/>
-        <w:t xml:space="preserve">αποφυγή </w:t>
+        <w:t xml:space="preserve"> βοηθά τόσο στην αποφυγή </w:t>
       </w:r>
       <w:proofErr w:type="spellStart"/>
       <w:r>
@@ -2882,7 +3098,7 @@
       </w:pPr>
     </w:p>
     <w:sectPr>
-      <w:footerReference w:type="default" r:id="rId10"/>
+      <w:footerReference w:type="default" r:id="rId12"/>
       <w:type w:val="continuous"/>
       <w:pgSz w:w="11906" w:h="16838"/>
       <w:pgMar w:top="720" w:right="720" w:bottom="720" w:left="720" w:header="397" w:footer="708" w:gutter="0"/>

</xml_diff>